<commit_message>
COMS30014 - Artificial Intelligence Multiagent Systems Keynote
</commit_message>
<xml_diff>
--- a/COMS30014 - Artificial Intelligence/Objective.docx
+++ b/COMS30014 - Artificial Intelligence/Objective.docx
@@ -219,11 +219,15 @@
     <w:p>
       <w:pPr>
         <w:rPr>
-          <w:lang w:val="en-US"/>
-        </w:rPr>
-      </w:pPr>
-      <w:r>
-        <w:rPr>
+          <w:b/>
+          <w:bCs/>
+          <w:lang w:val="en-US"/>
+        </w:rPr>
+      </w:pPr>
+      <w:r>
+        <w:rPr>
+          <w:b/>
+          <w:bCs/>
           <w:lang w:val="en-US"/>
         </w:rPr>
         <w:t>Accessible vs Inaccessible</w:t>
@@ -279,15 +283,29 @@
     <w:p>
       <w:pPr>
         <w:rPr>
-          <w:lang w:val="en-US"/>
-        </w:rPr>
-      </w:pPr>
-      <w:r>
-        <w:rPr>
-          <w:lang w:val="en-US"/>
-        </w:rPr>
-        <w:t>Deterministic vs Non-Deterministic</w:t>
-      </w:r>
+          <w:b/>
+          <w:bCs/>
+          <w:lang w:val="en-US"/>
+        </w:rPr>
+      </w:pPr>
+      <w:r>
+        <w:rPr>
+          <w:b/>
+          <w:bCs/>
+          <w:lang w:val="en-US"/>
+        </w:rPr>
+        <w:t xml:space="preserve">Deterministic vs </w:t>
+      </w:r>
+      <w:proofErr w:type="gramStart"/>
+      <w:r>
+        <w:rPr>
+          <w:b/>
+          <w:bCs/>
+          <w:lang w:val="en-US"/>
+        </w:rPr>
+        <w:t>Non-Deterministic</w:t>
+      </w:r>
+      <w:proofErr w:type="gramEnd"/>
     </w:p>
     <w:p>
       <w:pPr>
@@ -340,15 +358,29 @@
     <w:p>
       <w:pPr>
         <w:rPr>
-          <w:lang w:val="en-US"/>
-        </w:rPr>
-      </w:pPr>
-      <w:r>
-        <w:rPr>
-          <w:lang w:val="en-US"/>
-        </w:rPr>
-        <w:t>Episodic vs Non-Episodic</w:t>
-      </w:r>
+          <w:b/>
+          <w:bCs/>
+          <w:lang w:val="en-US"/>
+        </w:rPr>
+      </w:pPr>
+      <w:r>
+        <w:rPr>
+          <w:b/>
+          <w:bCs/>
+          <w:lang w:val="en-US"/>
+        </w:rPr>
+        <w:t xml:space="preserve">Episodic vs </w:t>
+      </w:r>
+      <w:proofErr w:type="gramStart"/>
+      <w:r>
+        <w:rPr>
+          <w:b/>
+          <w:bCs/>
+          <w:lang w:val="en-US"/>
+        </w:rPr>
+        <w:t>Non-Episodic</w:t>
+      </w:r>
+      <w:proofErr w:type="gramEnd"/>
     </w:p>
     <w:p>
       <w:pPr>
@@ -400,11 +432,15 @@
     <w:p>
       <w:pPr>
         <w:rPr>
-          <w:lang w:val="en-US"/>
-        </w:rPr>
-      </w:pPr>
-      <w:r>
-        <w:rPr>
+          <w:b/>
+          <w:bCs/>
+          <w:lang w:val="en-US"/>
+        </w:rPr>
+      </w:pPr>
+      <w:r>
+        <w:rPr>
+          <w:b/>
+          <w:bCs/>
           <w:lang w:val="en-US"/>
         </w:rPr>
         <w:t>Static vs Dynamic</w:t>
@@ -484,11 +520,27 @@
           <w:lang w:val="en-US"/>
         </w:rPr>
       </w:pPr>
-      <w:r>
-        <w:rPr>
-          <w:lang w:val="en-US"/>
-        </w:rPr>
-        <w:t>n(sbj, obj, ant, con)</w:t>
+      <w:proofErr w:type="gramStart"/>
+      <w:r>
+        <w:rPr>
+          <w:lang w:val="en-US"/>
+        </w:rPr>
+        <w:t>n(</w:t>
+      </w:r>
+      <w:proofErr w:type="spellStart"/>
+      <w:proofErr w:type="gramEnd"/>
+      <w:r>
+        <w:rPr>
+          <w:lang w:val="en-US"/>
+        </w:rPr>
+        <w:t>sbj</w:t>
+      </w:r>
+      <w:proofErr w:type="spellEnd"/>
+      <w:r>
+        <w:rPr>
+          <w:lang w:val="en-US"/>
+        </w:rPr>
+        <w:t>, obj, ant, con)</w:t>
       </w:r>
     </w:p>
     <w:p>
@@ -554,11 +606,15 @@
     <w:p>
       <w:pPr>
         <w:rPr>
-          <w:lang w:val="en-US"/>
-        </w:rPr>
-      </w:pPr>
-      <w:r>
-        <w:rPr>
+          <w:b/>
+          <w:bCs/>
+          <w:lang w:val="en-US"/>
+        </w:rPr>
+      </w:pPr>
+      <w:r>
+        <w:rPr>
+          <w:b/>
+          <w:bCs/>
           <w:lang w:val="en-US"/>
         </w:rPr>
         <w:t>commitment, prohibition, authorization, power, sanctio</w:t>
@@ -566,6 +622,8 @@
       <w:r>
         <w:rPr>
           <w:rFonts w:hint="eastAsia"/>
+          <w:b/>
+          <w:bCs/>
           <w:lang w:val="en-US"/>
         </w:rPr>
         <w:t>n</w:t>
@@ -608,11 +666,15 @@
     <w:p>
       <w:pPr>
         <w:rPr>
-          <w:lang w:val="en-US"/>
-        </w:rPr>
-      </w:pPr>
-      <w:r>
-        <w:rPr>
+          <w:b/>
+          <w:bCs/>
+          <w:lang w:val="en-US"/>
+        </w:rPr>
+      </w:pPr>
+      <w:r>
+        <w:rPr>
+          <w:b/>
+          <w:bCs/>
           <w:lang w:val="en-US"/>
         </w:rPr>
         <w:t>Informative Directive Commissive</w:t>

</xml_diff>